<commit_message>
Update the figure of Master's course overview
Move 「仮想世界システム」 from 2(2) to 2(1).
</commit_message>
<xml_diff>
--- a/src/ict-gradprograms.docx
+++ b/src/ict-gradprograms.docx
@@ -2600,7 +2600,7 @@
       <w:pPr>
         <w:rPr>
           <w:ins w:id="19" w:author="Sasaki Hiroshi" w:date="2021-03-01T08:59:00Z"/>
-          <w:rFonts w:ascii="MS Mincho"/>
+          <w:rFonts w:ascii="MS Mincho" w:hint="eastAsia"/>
           <w:b/>
           <w:bCs/>
           <w:color w:val="2F5496" w:themeColor="accent5" w:themeShade="BF"/>
@@ -2622,7 +2622,7 @@
           </w:rPrChange>
         </w:rPr>
       </w:pPr>
-      <w:ins w:id="22" w:author="Sasaki Hiroshi" w:date="2021-03-01T09:23:00Z">
+      <w:ins w:id="22" w:author="Sasaki Hiroshi" w:date="2021-03-23T10:48:00Z">
         <w:r>
           <w:rPr>
             <w:rFonts w:ascii="MS Mincho"/>
@@ -2633,25 +2633,12 @@
             <w:spacing w:val="-2"/>
             <w:sz w:val="24"/>
             <w:szCs w:val="24"/>
-            <w:rPrChange w:id="23" w:author="Sasaki Hiroshi" w:date="2021-03-01T09:24:00Z">
-              <w:rPr>
-                <w:rFonts w:ascii="MS Mincho"/>
-                <w:b/>
-                <w:bCs/>
-                <w:noProof/>
-                <w:color w:val="2F5496" w:themeColor="accent5" w:themeShade="BF"/>
-                <w:spacing w:val="-2"/>
-                <w:sz w:val="24"/>
-                <w:szCs w:val="24"/>
-                <w:u w:val="single"/>
-              </w:rPr>
-            </w:rPrChange>
           </w:rPr>
           <w:drawing>
-            <wp:inline distT="0" distB="0" distL="0" distR="0" wp14:anchorId="4FFED1E8" wp14:editId="332518F5">
+            <wp:inline distT="0" distB="0" distL="0" distR="0" wp14:anchorId="30DEC7CF" wp14:editId="1D2756B7">
               <wp:extent cx="6193155" cy="6450965"/>
               <wp:effectExtent l="0" t="0" r="4445" b="635"/>
-              <wp:docPr id="20" name="Picture 20"/>
+              <wp:docPr id="24" name="Picture 24"/>
               <wp:cNvGraphicFramePr>
                 <a:graphicFrameLocks xmlns:a="http://schemas.openxmlformats.org/drawingml/2006/main" noChangeAspect="1"/>
               </wp:cNvGraphicFramePr>
@@ -2659,7 +2646,7 @@
                 <a:graphicData uri="http://schemas.openxmlformats.org/drawingml/2006/picture">
                   <pic:pic xmlns:pic="http://schemas.openxmlformats.org/drawingml/2006/picture">
                     <pic:nvPicPr>
-                      <pic:cNvPr id="20" name="Picture 20"/>
+                      <pic:cNvPr id="24" name="Picture 24"/>
                       <pic:cNvPicPr/>
                     </pic:nvPicPr>
                     <pic:blipFill>
@@ -2688,7 +2675,7 @@
     <w:p>
       <w:pPr>
         <w:rPr>
-          <w:ins w:id="24" w:author="Sasaki Hiroshi" w:date="2021-03-01T08:59:00Z"/>
+          <w:ins w:id="23" w:author="Sasaki Hiroshi" w:date="2021-03-01T08:59:00Z"/>
           <w:rFonts w:ascii="MS Mincho"/>
           <w:b/>
           <w:bCs/>
@@ -2696,9 +2683,9 @@
           <w:spacing w:val="-2"/>
           <w:sz w:val="24"/>
           <w:szCs w:val="24"/>
-          <w:rPrChange w:id="25" w:author="Sasaki Hiroshi" w:date="2021-03-01T09:24:00Z">
+          <w:rPrChange w:id="24" w:author="Sasaki Hiroshi" w:date="2021-03-01T09:24:00Z">
             <w:rPr>
-              <w:ins w:id="26" w:author="Sasaki Hiroshi" w:date="2021-03-01T08:59:00Z"/>
+              <w:ins w:id="25" w:author="Sasaki Hiroshi" w:date="2021-03-01T08:59:00Z"/>
               <w:rFonts w:ascii="MS Mincho"/>
               <w:b/>
               <w:bCs/>
@@ -2715,7 +2702,7 @@
     <w:p>
       <w:pPr>
         <w:rPr>
-          <w:ins w:id="27" w:author="Sasaki Hiroshi" w:date="2021-03-01T08:59:00Z"/>
+          <w:ins w:id="26" w:author="Sasaki Hiroshi" w:date="2021-03-01T08:59:00Z"/>
           <w:rFonts w:ascii="MS Mincho"/>
           <w:b/>
           <w:bCs/>
@@ -2723,9 +2710,9 @@
           <w:spacing w:val="-2"/>
           <w:sz w:val="24"/>
           <w:szCs w:val="24"/>
-          <w:rPrChange w:id="28" w:author="Sasaki Hiroshi" w:date="2021-03-01T09:24:00Z">
+          <w:rPrChange w:id="27" w:author="Sasaki Hiroshi" w:date="2021-03-01T09:24:00Z">
             <w:rPr>
-              <w:ins w:id="29" w:author="Sasaki Hiroshi" w:date="2021-03-01T08:59:00Z"/>
+              <w:ins w:id="28" w:author="Sasaki Hiroshi" w:date="2021-03-01T08:59:00Z"/>
               <w:rFonts w:ascii="MS Mincho"/>
               <w:b/>
               <w:bCs/>
@@ -2742,7 +2729,7 @@
     <w:p>
       <w:pPr>
         <w:rPr>
-          <w:ins w:id="30" w:author="Sasaki Hiroshi" w:date="2021-03-01T08:59:00Z"/>
+          <w:ins w:id="29" w:author="Sasaki Hiroshi" w:date="2021-03-01T08:59:00Z"/>
           <w:rFonts w:ascii="MS Mincho"/>
           <w:b/>
           <w:bCs/>
@@ -2750,9 +2737,9 @@
           <w:spacing w:val="-2"/>
           <w:sz w:val="24"/>
           <w:szCs w:val="24"/>
-          <w:rPrChange w:id="31" w:author="Sasaki Hiroshi" w:date="2021-03-01T09:24:00Z">
+          <w:rPrChange w:id="30" w:author="Sasaki Hiroshi" w:date="2021-03-01T09:24:00Z">
             <w:rPr>
-              <w:ins w:id="32" w:author="Sasaki Hiroshi" w:date="2021-03-01T08:59:00Z"/>
+              <w:ins w:id="31" w:author="Sasaki Hiroshi" w:date="2021-03-01T08:59:00Z"/>
               <w:rFonts w:ascii="MS Mincho"/>
               <w:b/>
               <w:bCs/>
@@ -2769,7 +2756,7 @@
     <w:p>
       <w:pPr>
         <w:rPr>
-          <w:ins w:id="33" w:author="Sasaki Hiroshi" w:date="2021-03-01T08:59:00Z"/>
+          <w:ins w:id="32" w:author="Sasaki Hiroshi" w:date="2021-03-01T08:59:00Z"/>
           <w:rFonts w:ascii="MS Mincho"/>
           <w:b/>
           <w:bCs/>
@@ -2777,9 +2764,9 @@
           <w:spacing w:val="-2"/>
           <w:sz w:val="24"/>
           <w:szCs w:val="24"/>
-          <w:rPrChange w:id="34" w:author="Sasaki Hiroshi" w:date="2021-03-01T09:24:00Z">
+          <w:rPrChange w:id="33" w:author="Sasaki Hiroshi" w:date="2021-03-01T09:24:00Z">
             <w:rPr>
-              <w:ins w:id="35" w:author="Sasaki Hiroshi" w:date="2021-03-01T08:59:00Z"/>
+              <w:ins w:id="34" w:author="Sasaki Hiroshi" w:date="2021-03-01T08:59:00Z"/>
               <w:rFonts w:ascii="MS Mincho"/>
               <w:b/>
               <w:bCs/>
@@ -2796,7 +2783,7 @@
     <w:p>
       <w:pPr>
         <w:rPr>
-          <w:del w:id="36" w:author="Sasaki Hiroshi" w:date="2021-03-01T08:59:00Z"/>
+          <w:del w:id="35" w:author="Sasaki Hiroshi" w:date="2021-03-01T08:59:00Z"/>
           <w:rFonts w:ascii="MS Mincho"/>
           <w:b/>
           <w:bCs/>
@@ -2847,7 +2834,7 @@
           <w:color w:val="2F5496" w:themeColor="accent5" w:themeShade="BF"/>
           <w:sz w:val="16"/>
           <w:szCs w:val="16"/>
-          <w:rPrChange w:id="37" w:author="Sasaki Hiroshi" w:date="2021-02-17T19:29:00Z">
+          <w:rPrChange w:id="36" w:author="Sasaki Hiroshi" w:date="2021-02-17T19:29:00Z">
             <w:rPr>
               <w:color w:val="2F5496" w:themeColor="accent5" w:themeShade="BF"/>
               <w:sz w:val="21"/>
@@ -2861,7 +2848,7 @@
           <w:noProof/>
           <w:sz w:val="16"/>
           <w:szCs w:val="16"/>
-          <w:rPrChange w:id="38" w:author="Sasaki Hiroshi" w:date="2021-02-17T19:29:00Z">
+          <w:rPrChange w:id="37" w:author="Sasaki Hiroshi" w:date="2021-02-17T19:29:00Z">
             <w:rPr>
               <w:rFonts w:ascii="MS Mincho"/>
               <w:noProof/>
@@ -2941,7 +2928,7 @@
           <w:color w:val="2F5496" w:themeColor="accent5" w:themeShade="BF"/>
           <w:sz w:val="16"/>
           <w:szCs w:val="16"/>
-          <w:rPrChange w:id="39" w:author="Sasaki Hiroshi" w:date="2021-02-17T19:29:00Z">
+          <w:rPrChange w:id="38" w:author="Sasaki Hiroshi" w:date="2021-02-17T19:29:00Z">
             <w:rPr>
               <w:rFonts w:hint="eastAsia"/>
               <w:color w:val="2F5496" w:themeColor="accent5" w:themeShade="BF"/>
@@ -2956,7 +2943,7 @@
           <w:rFonts w:hint="eastAsia"/>
           <w:sz w:val="16"/>
           <w:szCs w:val="16"/>
-          <w:rPrChange w:id="40" w:author="Sasaki Hiroshi" w:date="2021-02-17T19:29:00Z">
+          <w:rPrChange w:id="39" w:author="Sasaki Hiroshi" w:date="2021-02-17T19:29:00Z">
             <w:rPr>
               <w:rFonts w:hint="eastAsia"/>
             </w:rPr>
@@ -2964,13 +2951,13 @@
         </w:rPr>
         <w:t>ライフエンジニアリングコース</w:t>
       </w:r>
-      <w:ins w:id="41" w:author="Sasaki Hiroshi" w:date="2021-02-17T19:29:00Z">
+      <w:ins w:id="40" w:author="Sasaki Hiroshi" w:date="2021-02-17T19:29:00Z">
         <w:r>
           <w:rPr>
             <w:rFonts w:hint="eastAsia"/>
             <w:sz w:val="16"/>
             <w:szCs w:val="16"/>
-            <w:rPrChange w:id="42" w:author="Sasaki Hiroshi" w:date="2021-02-17T19:29:00Z">
+            <w:rPrChange w:id="41" w:author="Sasaki Hiroshi" w:date="2021-02-17T19:29:00Z">
               <w:rPr>
                 <w:rFonts w:hint="eastAsia"/>
               </w:rPr>
@@ -2984,7 +2971,7 @@
           <w:rFonts w:hint="eastAsia"/>
           <w:sz w:val="16"/>
           <w:szCs w:val="16"/>
-          <w:rPrChange w:id="43" w:author="Sasaki Hiroshi" w:date="2021-02-17T19:29:00Z">
+          <w:rPrChange w:id="42" w:author="Sasaki Hiroshi" w:date="2021-02-17T19:29:00Z">
             <w:rPr>
               <w:rFonts w:hint="eastAsia"/>
             </w:rPr>
@@ -2992,13 +2979,13 @@
         </w:rPr>
         <w:t>については</w:t>
       </w:r>
-      <w:del w:id="44" w:author="Sasaki Hiroshi" w:date="2021-03-15T12:52:00Z">
+      <w:del w:id="43" w:author="Sasaki Hiroshi" w:date="2021-03-15T12:52:00Z">
         <w:r>
           <w:rPr>
             <w:rFonts w:hint="eastAsia"/>
             <w:sz w:val="16"/>
             <w:szCs w:val="16"/>
-            <w:rPrChange w:id="45" w:author="Sasaki Hiroshi" w:date="2021-02-17T19:29:00Z">
+            <w:rPrChange w:id="44" w:author="Sasaki Hiroshi" w:date="2021-02-17T19:29:00Z">
               <w:rPr>
                 <w:rFonts w:hint="eastAsia"/>
               </w:rPr>
@@ -3007,7 +2994,7 @@
           <w:delText>同</w:delText>
         </w:r>
       </w:del>
-      <w:ins w:id="46" w:author="Sasaki Hiroshi" w:date="2021-03-15T12:52:00Z">
+      <w:ins w:id="45" w:author="Sasaki Hiroshi" w:date="2021-03-15T12:52:00Z">
         <w:r>
           <w:rPr>
             <w:rFonts w:hint="eastAsia"/>
@@ -3022,7 +3009,7 @@
           <w:rFonts w:hint="eastAsia"/>
           <w:sz w:val="16"/>
           <w:szCs w:val="16"/>
-          <w:rPrChange w:id="47" w:author="Sasaki Hiroshi" w:date="2021-02-17T19:29:00Z">
+          <w:rPrChange w:id="46" w:author="Sasaki Hiroshi" w:date="2021-02-17T19:29:00Z">
             <w:rPr>
               <w:rFonts w:hint="eastAsia"/>
             </w:rPr>
@@ -3036,7 +3023,7 @@
           <w:color w:val="2F5496" w:themeColor="accent5" w:themeShade="BF"/>
           <w:sz w:val="16"/>
           <w:szCs w:val="16"/>
-          <w:rPrChange w:id="48" w:author="Sasaki Hiroshi" w:date="2021-02-17T19:29:00Z">
+          <w:rPrChange w:id="47" w:author="Sasaki Hiroshi" w:date="2021-02-17T19:29:00Z">
             <w:rPr>
               <w:rFonts w:hint="eastAsia"/>
               <w:color w:val="2F5496" w:themeColor="accent5" w:themeShade="BF"/>
@@ -5451,7 +5438,7 @@
     <w:p>
       <w:pPr>
         <w:rPr>
-          <w:ins w:id="49" w:author="Sasaki Hiroshi" w:date="2021-03-01T09:09:00Z"/>
+          <w:ins w:id="48" w:author="Sasaki Hiroshi" w:date="2021-03-01T09:09:00Z"/>
           <w:rFonts w:ascii="MS Mincho"/>
           <w:b/>
           <w:bCs/>
@@ -5463,7 +5450,7 @@
           <w:lang w:eastAsia="zh-CN"/>
         </w:rPr>
       </w:pPr>
-      <w:del w:id="50" w:author="Sasaki Hiroshi" w:date="2021-03-01T09:09:00Z">
+      <w:del w:id="49" w:author="Sasaki Hiroshi" w:date="2021-03-01T09:09:00Z">
         <w:r>
           <w:rPr>
             <w:rFonts w:ascii="MS Mincho"/>
@@ -5586,7 +5573,7 @@
           <w:sz w:val="24"/>
           <w:szCs w:val="24"/>
           <w:lang w:eastAsia="zh-CN"/>
-          <w:rPrChange w:id="51" w:author="Sasaki Hiroshi" w:date="2021-03-01T09:15:00Z">
+          <w:rPrChange w:id="50" w:author="Sasaki Hiroshi" w:date="2021-03-01T09:15:00Z">
             <w:rPr>
               <w:rFonts w:ascii="MS Mincho"/>
               <w:b/>
@@ -5605,7 +5592,7 @@
     <w:p>
       <w:pPr>
         <w:rPr>
-          <w:ins w:id="52" w:author="Sasaki Hiroshi" w:date="2021-03-01T09:09:00Z"/>
+          <w:ins w:id="51" w:author="Sasaki Hiroshi" w:date="2021-03-01T09:09:00Z"/>
           <w:rFonts w:ascii="MS Mincho"/>
           <w:b/>
           <w:bCs/>
@@ -5614,9 +5601,9 @@
           <w:sz w:val="24"/>
           <w:szCs w:val="24"/>
           <w:lang w:eastAsia="zh-CN"/>
-          <w:rPrChange w:id="53" w:author="Sasaki Hiroshi" w:date="2021-03-01T09:15:00Z">
+          <w:rPrChange w:id="52" w:author="Sasaki Hiroshi" w:date="2021-03-01T09:15:00Z">
             <w:rPr>
-              <w:ins w:id="54" w:author="Sasaki Hiroshi" w:date="2021-03-01T09:09:00Z"/>
+              <w:ins w:id="53" w:author="Sasaki Hiroshi" w:date="2021-03-01T09:09:00Z"/>
               <w:rFonts w:ascii="MS Mincho"/>
               <w:b/>
               <w:bCs/>
@@ -5630,7 +5617,7 @@
           </w:rPrChange>
         </w:rPr>
       </w:pPr>
-      <w:ins w:id="55" w:author="Sasaki Hiroshi" w:date="2021-03-01T09:13:00Z">
+      <w:ins w:id="54" w:author="Sasaki Hiroshi" w:date="2021-03-01T09:13:00Z">
         <w:r>
           <w:rPr>
             <w:rFonts w:ascii="MS Mincho"/>
@@ -5642,7 +5629,7 @@
             <w:sz w:val="24"/>
             <w:szCs w:val="24"/>
             <w:lang w:eastAsia="zh-CN"/>
-            <w:rPrChange w:id="56" w:author="Sasaki Hiroshi" w:date="2021-03-01T09:15:00Z">
+            <w:rPrChange w:id="55" w:author="Sasaki Hiroshi" w:date="2021-03-01T09:15:00Z">
               <w:rPr>
                 <w:rFonts w:ascii="MS Mincho"/>
                 <w:b/>
@@ -5698,7 +5685,7 @@
     <w:p>
       <w:pPr>
         <w:rPr>
-          <w:del w:id="57" w:author="Sasaki Hiroshi" w:date="2021-03-01T09:12:00Z"/>
+          <w:del w:id="56" w:author="Sasaki Hiroshi" w:date="2021-03-01T09:12:00Z"/>
           <w:rFonts w:ascii="MS Mincho"/>
           <w:b/>
           <w:bCs/>
@@ -5706,9 +5693,9 @@
           <w:spacing w:val="-2"/>
           <w:sz w:val="24"/>
           <w:szCs w:val="24"/>
-          <w:rPrChange w:id="58" w:author="Sasaki Hiroshi" w:date="2021-03-01T09:15:00Z">
+          <w:rPrChange w:id="57" w:author="Sasaki Hiroshi" w:date="2021-03-01T09:15:00Z">
             <w:rPr>
-              <w:del w:id="59" w:author="Sasaki Hiroshi" w:date="2021-03-01T09:12:00Z"/>
+              <w:del w:id="58" w:author="Sasaki Hiroshi" w:date="2021-03-01T09:12:00Z"/>
               <w:rFonts w:ascii="MS Mincho"/>
               <w:b/>
               <w:bCs/>
@@ -5725,7 +5712,7 @@
     <w:p>
       <w:pPr>
         <w:rPr>
-          <w:ins w:id="60" w:author="Sasaki Hiroshi" w:date="2021-03-01T09:14:00Z"/>
+          <w:ins w:id="59" w:author="Sasaki Hiroshi" w:date="2021-03-01T09:14:00Z"/>
           <w:rFonts w:ascii="MS Mincho"/>
           <w:b/>
           <w:bCs/>
@@ -5733,9 +5720,9 @@
           <w:spacing w:val="-2"/>
           <w:sz w:val="24"/>
           <w:szCs w:val="24"/>
-          <w:rPrChange w:id="61" w:author="Sasaki Hiroshi" w:date="2021-03-01T09:15:00Z">
+          <w:rPrChange w:id="60" w:author="Sasaki Hiroshi" w:date="2021-03-01T09:15:00Z">
             <w:rPr>
-              <w:ins w:id="62" w:author="Sasaki Hiroshi" w:date="2021-03-01T09:14:00Z"/>
+              <w:ins w:id="61" w:author="Sasaki Hiroshi" w:date="2021-03-01T09:14:00Z"/>
               <w:rFonts w:ascii="MS Mincho"/>
               <w:b/>
               <w:bCs/>
@@ -5880,7 +5867,7 @@
       <w:r>
         <w:t>ライフエンジニアリングコース</w:t>
       </w:r>
-      <w:ins w:id="63" w:author="Sasaki Hiroshi" w:date="2021-03-15T12:53:00Z">
+      <w:ins w:id="62" w:author="Sasaki Hiroshi" w:date="2021-03-15T12:53:00Z">
         <w:r>
           <w:rPr>
             <w:rFonts w:hint="eastAsia"/>
@@ -5976,12 +5963,12 @@
       <w:r>
         <w:t>inquiry2</w:t>
       </w:r>
-      <w:del w:id="64" w:author="Sasaki Hiroshi" w:date="2021-02-17T19:29:00Z">
+      <w:del w:id="63" w:author="Sasaki Hiroshi" w:date="2021-02-17T19:29:00Z">
         <w:r>
           <w:delText>0</w:delText>
         </w:r>
       </w:del>
-      <w:ins w:id="65" w:author="Sasaki Hiroshi" w:date="2021-02-17T19:29:00Z">
+      <w:ins w:id="64" w:author="Sasaki Hiroshi" w:date="2021-02-17T19:29:00Z">
         <w:r>
           <w:t>1</w:t>
         </w:r>
@@ -6050,7 +6037,7 @@
         <w:spacing w:before="0" w:after="0" w:line="240" w:lineRule="auto"/>
         <w:ind w:leftChars="0" w:left="420"/>
         <w:rPr>
-          <w:del w:id="66" w:author="Sasaki Hiroshi" w:date="2021-03-01T09:14:00Z"/>
+          <w:del w:id="65" w:author="Sasaki Hiroshi" w:date="2021-03-01T09:14:00Z"/>
         </w:rPr>
       </w:pPr>
       <w:r>

</xml_diff>